<commit_message>
Added database model file
</commit_message>
<xml_diff>
--- a/word_files/3.ЛЗ.docx
+++ b/word_files/3.ЛЗ.docx
@@ -1614,15 +1614,23 @@
           <w:szCs w:val="28"/>
           <w:lang w:eastAsia="ru-RU"/>
         </w:rPr>
-        <w:t xml:space="preserve"> </w:t>
-      </w:r>
-      <w:r>
-        <w:rPr>
-          <w:rFonts w:eastAsia="Times New Roman"/>
-          <w:szCs w:val="28"/>
-          <w:lang w:eastAsia="ru-RU"/>
-        </w:rPr>
-        <w:t>Технико-экономи</w:t>
+        <w:t> </w:t>
+      </w:r>
+      <w:r>
+        <w:rPr>
+          <w:rFonts w:eastAsia="Times New Roman"/>
+          <w:szCs w:val="28"/>
+          <w:lang w:eastAsia="ru-RU"/>
+        </w:rPr>
+        <w:t>Э</w:t>
+      </w:r>
+      <w:r>
+        <w:rPr>
+          <w:rFonts w:eastAsia="Times New Roman"/>
+          <w:szCs w:val="28"/>
+          <w:lang w:eastAsia="ru-RU"/>
+        </w:rPr>
+        <w:t>кономи</w:t>
       </w:r>
       <w:r>
         <w:rPr>
@@ -2175,7 +2183,7 @@
           <w:szCs w:val="28"/>
           <w:lang w:eastAsia="ru-RU"/>
         </w:rPr>
-        <w:t>Схема программы</w:t>
+        <w:t>Модель данных</w:t>
       </w:r>
       <w:r>
         <w:rPr>

</xml_diff>

<commit_message>
ADded list of documents file
</commit_message>
<xml_diff>
--- a/word_files/3.ЛЗ.docx
+++ b/word_files/3.ЛЗ.docx
@@ -3267,7 +3267,20 @@
               <w:rPr>
                 <w:szCs w:val="28"/>
               </w:rPr>
-              <w:t>15.04 – 20.05</w:t>
+              <w:t>15.0</w:t>
+            </w:r>
+            <w:r>
+              <w:rPr>
+                <w:szCs w:val="28"/>
+                <w:lang w:val="en-US"/>
+              </w:rPr>
+              <w:t>5</w:t>
+            </w:r>
+            <w:r>
+              <w:rPr>
+                <w:szCs w:val="28"/>
+              </w:rPr>
+              <w:t xml:space="preserve"> – 20.05</w:t>
             </w:r>
           </w:p>
         </w:tc>

</xml_diff>